<commit_message>
cambios en el repositorio
</commit_message>
<xml_diff>
--- a/reto_final.docx
+++ b/reto_final.docx
@@ -4177,7 +4177,150 @@
         </w:drawing>
       </w:r>
     </w:p>
-    <w:p/>
+    <w:p>
+      <w:r>
+        <w:lastRenderedPageBreak/>
+        <w:t>Rds.tf</w:t>
+      </w:r>
+    </w:p>
+    <w:p>
+      <w:r>
+        <w:drawing>
+          <wp:inline distT="0" distB="0" distL="0" distR="0" wp14:anchorId="303643E7" wp14:editId="3ADF0681">
+            <wp:extent cx="5400040" cy="3861435"/>
+            <wp:effectExtent l="0" t="0" r="0" b="5715"/>
+            <wp:docPr id="593438029" name="Imagen 1" descr="Texto&#10;&#10;Descripción generada automáticamente"/>
+            <wp:cNvGraphicFramePr>
+              <a:graphicFrameLocks xmlns:a="http://schemas.openxmlformats.org/drawingml/2006/main" noChangeAspect="1"/>
+            </wp:cNvGraphicFramePr>
+            <a:graphic xmlns:a="http://schemas.openxmlformats.org/drawingml/2006/main">
+              <a:graphicData uri="http://schemas.openxmlformats.org/drawingml/2006/picture">
+                <pic:pic xmlns:pic="http://schemas.openxmlformats.org/drawingml/2006/picture">
+                  <pic:nvPicPr>
+                    <pic:cNvPr id="593438029" name="Imagen 1" descr="Texto&#10;&#10;Descripción generada automáticamente"/>
+                    <pic:cNvPicPr/>
+                  </pic:nvPicPr>
+                  <pic:blipFill>
+                    <a:blip r:embed="rId24"/>
+                    <a:stretch>
+                      <a:fillRect/>
+                    </a:stretch>
+                  </pic:blipFill>
+                  <pic:spPr>
+                    <a:xfrm>
+                      <a:off x="0" y="0"/>
+                      <a:ext cx="5400040" cy="3861435"/>
+                    </a:xfrm>
+                    <a:prstGeom prst="rect">
+                      <a:avLst/>
+                    </a:prstGeom>
+                  </pic:spPr>
+                </pic:pic>
+              </a:graphicData>
+            </a:graphic>
+          </wp:inline>
+        </w:drawing>
+      </w:r>
+    </w:p>
+    <w:p/>
+    <w:p>
+      <w:r>
+        <w:drawing>
+          <wp:inline distT="0" distB="0" distL="0" distR="0" wp14:anchorId="2C807FA6" wp14:editId="78083E87">
+            <wp:extent cx="5400040" cy="2372995"/>
+            <wp:effectExtent l="0" t="0" r="0" b="8255"/>
+            <wp:docPr id="834214203" name="Imagen 1" descr="Texto&#10;&#10;Descripción generada automáticamente"/>
+            <wp:cNvGraphicFramePr>
+              <a:graphicFrameLocks xmlns:a="http://schemas.openxmlformats.org/drawingml/2006/main" noChangeAspect="1"/>
+            </wp:cNvGraphicFramePr>
+            <a:graphic xmlns:a="http://schemas.openxmlformats.org/drawingml/2006/main">
+              <a:graphicData uri="http://schemas.openxmlformats.org/drawingml/2006/picture">
+                <pic:pic xmlns:pic="http://schemas.openxmlformats.org/drawingml/2006/picture">
+                  <pic:nvPicPr>
+                    <pic:cNvPr id="834214203" name="Imagen 1" descr="Texto&#10;&#10;Descripción generada automáticamente"/>
+                    <pic:cNvPicPr/>
+                  </pic:nvPicPr>
+                  <pic:blipFill>
+                    <a:blip r:embed="rId25"/>
+                    <a:stretch>
+                      <a:fillRect/>
+                    </a:stretch>
+                  </pic:blipFill>
+                  <pic:spPr>
+                    <a:xfrm>
+                      <a:off x="0" y="0"/>
+                      <a:ext cx="5400040" cy="2372995"/>
+                    </a:xfrm>
+                    <a:prstGeom prst="rect">
+                      <a:avLst/>
+                    </a:prstGeom>
+                  </pic:spPr>
+                </pic:pic>
+              </a:graphicData>
+            </a:graphic>
+          </wp:inline>
+        </w:drawing>
+      </w:r>
+    </w:p>
+    <w:p/>
+    <w:p>
+      <w:r>
+        <w:t xml:space="preserve">La idea era desplegar en el </w:t>
+      </w:r>
+      <w:proofErr w:type="spellStart"/>
+      <w:r>
+        <w:t>cluster</w:t>
+      </w:r>
+      <w:proofErr w:type="spellEnd"/>
+      <w:r>
+        <w:t xml:space="preserve"> de </w:t>
+      </w:r>
+      <w:proofErr w:type="spellStart"/>
+      <w:r>
+        <w:t>eks</w:t>
+      </w:r>
+      <w:proofErr w:type="spellEnd"/>
+      <w:r>
+        <w:t xml:space="preserve"> la app, que conectara con la base de datos de </w:t>
+      </w:r>
+      <w:proofErr w:type="spellStart"/>
+      <w:r>
+        <w:t>rds</w:t>
+      </w:r>
+      <w:proofErr w:type="spellEnd"/>
+      <w:r>
+        <w:t xml:space="preserve">, y que se fueran lanzando peticiones, como teníamos configurado el </w:t>
+      </w:r>
+      <w:proofErr w:type="spellStart"/>
+      <w:r>
+        <w:t>autoescalado</w:t>
+      </w:r>
+      <w:proofErr w:type="spellEnd"/>
+      <w:r>
+        <w:t xml:space="preserve"> cuando saltara la alarma, pusimos que cuando se hicieran 10 peticiones a la aplicación que creara un </w:t>
+      </w:r>
+      <w:proofErr w:type="spellStart"/>
+      <w:r>
+        <w:t>pod</w:t>
+      </w:r>
+      <w:proofErr w:type="spellEnd"/>
+      <w:r>
+        <w:t xml:space="preserve"> </w:t>
+      </w:r>
+      <w:proofErr w:type="spellStart"/>
+      <w:r>
+        <w:t>mas</w:t>
+      </w:r>
+      <w:proofErr w:type="spellEnd"/>
+      <w:r>
+        <w:t xml:space="preserve"> de la aplicación.</w:t>
+      </w:r>
+    </w:p>
+    <w:p>
+      <w:r>
+        <w:t>Pero por falta de tiempo no he podido llegar a desarrollarlo.</w:t>
+      </w:r>
+    </w:p>
     <w:p/>
     <w:p/>
     <w:p/>

</xml_diff>